<commit_message>
menampilkan data-data di surat
</commit_message>
<xml_diff>
--- a/template.docx
+++ b/template.docx
@@ -446,7 +446,7 @@
                                         </pic:cNvPicPr>
                                       </pic:nvPicPr>
                                       <pic:blipFill>
-                                        <a:blip r:embed="rId9">
+                                        <a:blip r:embed="rId8">
                                           <a:extLst>
                                             <a:ext uri="{28A0092B-C50C-407E-A947-70E740481C1C}">
                                               <a14:useLocalDpi xmlns:a14="http://schemas.microsoft.com/office/drawing/2010/main" val="0"/>
@@ -2000,6 +2000,14 @@
           <w:lang w:val="sv-SE"/>
         </w:rPr>
         <w:tab/>
+      </w:r>
+      <w:r>
+        <w:rPr>
+          <w:rFonts w:ascii="Arial Narrow" w:hAnsi="Arial Narrow"/>
+          <w:sz w:val="22"/>
+          <w:szCs w:val="22"/>
+          <w:lang w:val="sv-SE"/>
+        </w:rPr>
         <w:t>${nama}</w:t>
       </w:r>
     </w:p>
@@ -2051,25 +2059,7 @@
           <w:szCs w:val="22"/>
           <w:lang w:val="sv-SE"/>
         </w:rPr>
-        <w:t>${</w:t>
-      </w:r>
-      <w:r>
-        <w:rPr>
-          <w:rFonts w:ascii="Arial Narrow" w:hAnsi="Arial Narrow"/>
-          <w:sz w:val="22"/>
-          <w:szCs w:val="22"/>
-          <w:lang w:val="sv-SE"/>
-        </w:rPr>
-        <w:t>status</w:t>
-      </w:r>
-      <w:r>
-        <w:rPr>
-          <w:rFonts w:ascii="Arial Narrow" w:hAnsi="Arial Narrow"/>
-          <w:sz w:val="22"/>
-          <w:szCs w:val="22"/>
-          <w:lang w:val="sv-SE"/>
-        </w:rPr>
-        <w:t>}</w:t>
+        <w:t>${status}</w:t>
       </w:r>
     </w:p>
     <w:p>
@@ -2080,74 +2070,419 @@
         <w:ind w:left="2996" w:right="-1" w:hanging="2996"/>
         <w:jc w:val="both"/>
         <w:rPr>
+          <w:rFonts w:ascii="Arial Narrow" w:hAnsi="Arial Narrow"/>
+          <w:sz w:val="22"/>
+          <w:szCs w:val="22"/>
+          <w:lang w:val="sv-SE"/>
+        </w:rPr>
+      </w:pPr>
+      <w:r>
+        <w:rPr>
+          <w:rFonts w:ascii="Arial Narrow" w:hAnsi="Arial Narrow"/>
+          <w:sz w:val="22"/>
+          <w:szCs w:val="22"/>
+          <w:lang w:val="sv-SE"/>
+        </w:rPr>
+        <w:t>Alamat</w:t>
+      </w:r>
+      <w:r>
+        <w:rPr>
+          <w:rFonts w:ascii="Arial Narrow" w:hAnsi="Arial Narrow"/>
+          <w:sz w:val="22"/>
+          <w:szCs w:val="22"/>
+          <w:lang w:val="sv-SE"/>
+        </w:rPr>
+        <w:tab/>
+      </w:r>
+      <w:r>
+        <w:rPr>
+          <w:rFonts w:ascii="Arial Narrow" w:hAnsi="Arial Narrow"/>
+          <w:sz w:val="22"/>
+          <w:szCs w:val="22"/>
+          <w:lang w:val="sv-SE"/>
+        </w:rPr>
+        <w:t>:</w:t>
+      </w:r>
+      <w:r>
+        <w:rPr>
+          <w:rFonts w:ascii="Arial Narrow" w:hAnsi="Arial Narrow"/>
+          <w:sz w:val="22"/>
+          <w:szCs w:val="22"/>
+          <w:lang w:val="sv-SE"/>
+        </w:rPr>
+        <w:tab/>
+        <w:t xml:space="preserve"> </w:t>
+      </w:r>
+      <w:r>
+        <w:rPr>
+          <w:rFonts w:ascii="Arial Narrow" w:hAnsi="Arial Narrow"/>
+          <w:sz w:val="22"/>
+          <w:szCs w:val="22"/>
+          <w:lang w:val="sv-SE"/>
+        </w:rPr>
+        <w:t>${alamat}</w:t>
+      </w:r>
+    </w:p>
+    <w:p>
+      <w:pPr>
+        <w:tabs>
+          <w:tab w:val="left" w:pos="2790"/>
+        </w:tabs>
+        <w:ind w:left="2996" w:right="-1" w:hanging="2996"/>
+        <w:jc w:val="both"/>
+        <w:rPr>
+          <w:rFonts w:ascii="Arial Narrow" w:hAnsi="Arial Narrow"/>
+          <w:sz w:val="22"/>
+          <w:szCs w:val="22"/>
+          <w:lang w:val="sv-SE"/>
+        </w:rPr>
+      </w:pPr>
+      <w:r>
+        <w:rPr>
+          <w:rFonts w:ascii="Arial Narrow" w:hAnsi="Arial Narrow"/>
+          <w:sz w:val="22"/>
+          <w:szCs w:val="22"/>
+          <w:lang w:val="sv-SE"/>
+        </w:rPr>
+        <w:t>Untuk Keperluan</w:t>
+      </w:r>
+      <w:r>
+        <w:rPr>
+          <w:rFonts w:ascii="Arial Narrow" w:hAnsi="Arial Narrow"/>
+          <w:sz w:val="22"/>
+          <w:szCs w:val="22"/>
+          <w:lang w:val="sv-SE"/>
+        </w:rPr>
+        <w:tab/>
+        <w:t xml:space="preserve">: </w:t>
+      </w:r>
+      <w:r>
+        <w:rPr>
+          <w:rFonts w:ascii="Arial Narrow" w:hAnsi="Arial Narrow"/>
+          <w:sz w:val="22"/>
+          <w:szCs w:val="22"/>
+          <w:lang w:val="sv-SE"/>
+        </w:rPr>
+        <w:tab/>
+        <w:t xml:space="preserve"> ${</w:t>
+      </w:r>
+      <w:r>
+        <w:rPr>
+          <w:rFonts w:ascii="Arial Narrow" w:hAnsi="Arial Narrow"/>
+          <w:sz w:val="22"/>
+          <w:szCs w:val="22"/>
+          <w:lang w:val="sv-SE"/>
+        </w:rPr>
+        <w:t>kategori}</w:t>
+      </w:r>
+    </w:p>
+    <w:p>
+      <w:pPr>
+        <w:tabs>
+          <w:tab w:val="left" w:pos="2790"/>
+          <w:tab w:val="left" w:pos="3686"/>
+          <w:tab w:val="left" w:pos="3969"/>
+        </w:tabs>
+        <w:ind w:left="3402" w:hanging="3402"/>
+        <w:jc w:val="both"/>
+        <w:rPr>
+          <w:rFonts w:ascii="Arial Narrow" w:hAnsi="Arial Narrow"/>
+          <w:sz w:val="22"/>
+          <w:szCs w:val="22"/>
+          <w:vertAlign w:val="superscript"/>
+        </w:rPr>
+      </w:pPr>
+      <w:r>
+        <w:rPr>
+          <w:rFonts w:ascii="Arial Narrow" w:hAnsi="Arial Narrow"/>
+          <w:sz w:val="22"/>
+          <w:szCs w:val="22"/>
+          <w:lang w:val="id-ID"/>
+        </w:rPr>
+        <w:t>J</w:t>
+      </w:r>
+      <w:r>
+        <w:rPr>
+          <w:rFonts w:ascii="Arial Narrow" w:hAnsi="Arial Narrow"/>
+          <w:sz w:val="22"/>
+          <w:szCs w:val="22"/>
+          <w:lang w:val="id-ID"/>
+        </w:rPr>
+        <w:t>udul/Tema</w:t>
+      </w:r>
+      <w:r>
+        <w:rPr>
+          <w:rFonts w:ascii="Arial Narrow" w:hAnsi="Arial Narrow"/>
+          <w:sz w:val="22"/>
+          <w:szCs w:val="22"/>
+          <w:lang w:val="id-ID"/>
+        </w:rPr>
+        <w:t xml:space="preserve"> </w:t>
+      </w:r>
+      <w:r>
+        <w:rPr>
+          <w:rFonts w:ascii="Arial Narrow" w:hAnsi="Arial Narrow"/>
+          <w:sz w:val="22"/>
+          <w:szCs w:val="22"/>
+          <w:lang w:val="id-ID"/>
+        </w:rPr>
+        <w:tab/>
+        <w:t xml:space="preserve">:    </w:t>
+      </w:r>
+      <w:r>
+        <w:rPr>
+          <w:rFonts w:ascii="Arial Narrow" w:hAnsi="Arial Narrow"/>
+          <w:sz w:val="22"/>
+          <w:szCs w:val="22"/>
+        </w:rPr>
+        <w:t>${judul_penelitian}</w:t>
+      </w:r>
+    </w:p>
+    <w:p>
+      <w:pPr>
+        <w:tabs>
+          <w:tab w:val="left" w:pos="2410"/>
+        </w:tabs>
+        <w:ind w:left="2977" w:right="-1" w:hanging="2963"/>
+        <w:jc w:val="both"/>
+        <w:rPr>
+          <w:rFonts w:ascii="Arial Narrow" w:hAnsi="Arial Narrow"/>
+          <w:sz w:val="22"/>
+          <w:szCs w:val="22"/>
+        </w:rPr>
+      </w:pPr>
+      <w:r>
+        <w:rPr>
+          <w:rFonts w:ascii="Arial Narrow" w:hAnsi="Arial Narrow"/>
+          <w:sz w:val="22"/>
+          <w:szCs w:val="22"/>
+          <w:lang w:val="sv-SE"/>
+        </w:rPr>
+        <w:t>Lokasi Kegiatan</w:t>
+      </w:r>
+      <w:r>
+        <w:rPr>
+          <w:rFonts w:ascii="Arial Narrow" w:hAnsi="Arial Narrow"/>
+          <w:sz w:val="22"/>
+          <w:szCs w:val="22"/>
+          <w:lang w:val="sv-SE"/>
+        </w:rPr>
+        <w:tab/>
+      </w:r>
+      <w:r>
+        <w:rPr>
+          <w:rFonts w:ascii="Arial Narrow" w:hAnsi="Arial Narrow"/>
+          <w:sz w:val="22"/>
+          <w:szCs w:val="22"/>
+          <w:lang w:val="id-ID"/>
+        </w:rPr>
+        <w:t xml:space="preserve">       </w:t>
+      </w:r>
+      <w:r>
+        <w:rPr>
+          <w:rFonts w:ascii="Arial Narrow" w:hAnsi="Arial Narrow"/>
+          <w:sz w:val="22"/>
+          <w:szCs w:val="22"/>
+          <w:lang w:val="sv-SE"/>
+        </w:rPr>
+        <w:t>:</w:t>
+      </w:r>
+      <w:r>
+        <w:rPr>
+          <w:rFonts w:ascii="Arial Narrow" w:hAnsi="Arial Narrow"/>
+          <w:sz w:val="22"/>
+          <w:szCs w:val="22"/>
+          <w:lang w:val="id-ID"/>
+        </w:rPr>
+        <w:t xml:space="preserve">    </w:t>
+      </w:r>
+      <w:r>
+        <w:rPr>
+          <w:rFonts w:ascii="Arial Narrow" w:hAnsi="Arial Narrow"/>
+          <w:sz w:val="22"/>
+          <w:szCs w:val="22"/>
+        </w:rPr>
+        <w:t>${</w:t>
+      </w:r>
+      <w:r>
+        <w:rPr>
+          <w:rFonts w:ascii="Arial Narrow" w:hAnsi="Arial Narrow"/>
+          <w:sz w:val="22"/>
+          <w:szCs w:val="22"/>
+        </w:rPr>
+        <w:t>lokasi</w:t>
+      </w:r>
+      <w:r>
+        <w:rPr>
+          <w:rFonts w:ascii="Arial Narrow" w:hAnsi="Arial Narrow"/>
+          <w:sz w:val="22"/>
+          <w:szCs w:val="22"/>
+        </w:rPr>
+        <w:t>}</w:t>
+      </w:r>
+    </w:p>
+    <w:p>
+      <w:pPr>
+        <w:tabs>
+          <w:tab w:val="left" w:pos="2790"/>
+        </w:tabs>
+        <w:ind w:left="2977" w:right="-1" w:hanging="2977"/>
+        <w:jc w:val="both"/>
+        <w:rPr>
+          <w:rFonts w:ascii="Arial Narrow" w:hAnsi="Arial Narrow"/>
+          <w:sz w:val="22"/>
+          <w:szCs w:val="22"/>
+        </w:rPr>
+      </w:pPr>
+      <w:r>
+        <w:rPr>
+          <w:rFonts w:ascii="Arial Narrow" w:hAnsi="Arial Narrow"/>
+          <w:sz w:val="22"/>
+          <w:szCs w:val="22"/>
+          <w:lang w:val="sv-SE"/>
+        </w:rPr>
+        <w:t>Lama Kegiatan</w:t>
+      </w:r>
+      <w:r>
+        <w:rPr>
+          <w:rFonts w:ascii="Arial Narrow" w:hAnsi="Arial Narrow"/>
+          <w:sz w:val="22"/>
+          <w:szCs w:val="22"/>
+          <w:lang w:val="sv-SE"/>
+        </w:rPr>
+        <w:tab/>
+        <w:t>:</w:t>
+      </w:r>
+      <w:r>
+        <w:rPr>
+          <w:rFonts w:ascii="Arial Narrow" w:hAnsi="Arial Narrow"/>
+          <w:sz w:val="22"/>
+          <w:szCs w:val="22"/>
+          <w:lang w:val="sv-SE"/>
+        </w:rPr>
+        <w:tab/>
+      </w:r>
+      <w:r>
+        <w:rPr>
+          <w:rFonts w:ascii="Arial Narrow" w:hAnsi="Arial Narrow"/>
+          <w:sz w:val="22"/>
+          <w:szCs w:val="22"/>
+          <w:lang w:val="id-ID"/>
+        </w:rPr>
+        <w:t xml:space="preserve"> </w:t>
+      </w:r>
+      <w:r>
+        <w:rPr>
+          <w:rFonts w:ascii="Arial Narrow" w:hAnsi="Arial Narrow"/>
+          <w:sz w:val="22"/>
+          <w:szCs w:val="22"/>
+        </w:rPr>
+        <w:t>${</w:t>
+      </w:r>
+      <w:r>
+        <w:rPr>
+          <w:rFonts w:ascii="Arial Narrow" w:hAnsi="Arial Narrow"/>
+          <w:sz w:val="22"/>
+          <w:szCs w:val="22"/>
+        </w:rPr>
+        <w:t>lama_kegiatan</w:t>
+      </w:r>
+      <w:r>
+        <w:rPr>
+          <w:rFonts w:ascii="Arial Narrow" w:hAnsi="Arial Narrow"/>
+          <w:sz w:val="22"/>
+          <w:szCs w:val="22"/>
+        </w:rPr>
+        <w:t>}</w:t>
+      </w:r>
+    </w:p>
+    <w:p>
+      <w:pPr>
+        <w:tabs>
+          <w:tab w:val="left" w:pos="2790"/>
+          <w:tab w:val="left" w:pos="3122"/>
+        </w:tabs>
+        <w:ind w:left="3261" w:right="-1" w:hanging="3545"/>
+        <w:jc w:val="both"/>
+        <w:rPr>
+          <w:rFonts w:ascii="Arial Narrow" w:hAnsi="Arial Narrow"/>
+        </w:rPr>
+      </w:pPr>
+      <w:r>
+        <w:rPr>
+          <w:rFonts w:ascii="Arial Narrow" w:hAnsi="Arial Narrow"/>
+          <w:sz w:val="22"/>
+          <w:szCs w:val="22"/>
+          <w:lang w:val="sv-SE"/>
+        </w:rPr>
+        <w:t xml:space="preserve">      </w:t>
+      </w:r>
+      <w:r>
+        <w:rPr>
+          <w:rFonts w:ascii="Arial Narrow" w:hAnsi="Arial Narrow"/>
+          <w:sz w:val="22"/>
+          <w:szCs w:val="22"/>
+          <w:lang w:val="sv-SE"/>
+        </w:rPr>
+        <w:t>Pengikut dalam Kegiatan</w:t>
+      </w:r>
+      <w:r>
+        <w:rPr>
+          <w:rFonts w:ascii="Arial Narrow" w:hAnsi="Arial Narrow"/>
+          <w:sz w:val="22"/>
+          <w:szCs w:val="22"/>
+          <w:lang w:val="sv-SE"/>
+        </w:rPr>
+        <w:tab/>
+        <w:t xml:space="preserve">: </w:t>
+      </w:r>
+      <w:r>
+        <w:rPr>
+          <w:rFonts w:ascii="Arial Narrow" w:hAnsi="Arial Narrow"/>
+          <w:sz w:val="22"/>
+          <w:szCs w:val="22"/>
+          <w:lang w:val="id-ID"/>
+        </w:rPr>
+        <w:t xml:space="preserve">   </w:t>
+      </w:r>
+      <w:r>
+        <w:rPr>
+          <w:rFonts w:ascii="Arial Narrow" w:hAnsi="Arial Narrow"/>
+          <w:sz w:val="22"/>
+          <w:szCs w:val="22"/>
+        </w:rPr>
+        <w:t>${</w:t>
+      </w:r>
+      <w:r>
+        <w:rPr>
+          <w:rFonts w:ascii="Arial Narrow" w:hAnsi="Arial Narrow"/>
+          <w:sz w:val="22"/>
+          <w:szCs w:val="22"/>
+        </w:rPr>
+        <w:t>jumlah_anggota</w:t>
+      </w:r>
+      <w:r>
+        <w:rPr>
+          <w:rFonts w:ascii="Arial Narrow" w:hAnsi="Arial Narrow"/>
+          <w:sz w:val="22"/>
+          <w:szCs w:val="22"/>
+        </w:rPr>
+        <w:t>}</w:t>
+      </w:r>
+    </w:p>
+    <w:p>
+      <w:pPr>
+        <w:tabs>
+          <w:tab w:val="left" w:pos="2790"/>
+        </w:tabs>
+        <w:ind w:left="2996" w:right="-1" w:hanging="2996"/>
+        <w:jc w:val="both"/>
+        <w:rPr>
           <w:rFonts w:ascii="Arial" w:hAnsi="Arial" w:cs="Arial"/>
           <w:sz w:val="22"/>
           <w:szCs w:val="22"/>
         </w:rPr>
       </w:pPr>
-      <w:r>
-        <w:rPr>
-          <w:rFonts w:ascii="Arial Narrow" w:hAnsi="Arial Narrow"/>
-          <w:sz w:val="22"/>
-          <w:szCs w:val="22"/>
-          <w:lang w:val="sv-SE"/>
-        </w:rPr>
-        <w:t>Alamat</w:t>
-      </w:r>
-      <w:r>
-        <w:rPr>
-          <w:rFonts w:ascii="Arial Narrow" w:hAnsi="Arial Narrow"/>
-          <w:sz w:val="22"/>
-          <w:szCs w:val="22"/>
-          <w:lang w:val="sv-SE"/>
-        </w:rPr>
-        <w:tab/>
-      </w:r>
-      <w:r>
-        <w:rPr>
-          <w:rFonts w:ascii="Arial Narrow" w:hAnsi="Arial Narrow"/>
-          <w:sz w:val="22"/>
-          <w:szCs w:val="22"/>
-          <w:lang w:val="sv-SE"/>
-        </w:rPr>
-        <w:t>:</w:t>
-      </w:r>
-      <w:r>
-        <w:rPr>
-          <w:rFonts w:ascii="Arial Narrow" w:hAnsi="Arial Narrow"/>
-          <w:sz w:val="22"/>
-          <w:szCs w:val="22"/>
-          <w:lang w:val="sv-SE"/>
-        </w:rPr>
-        <w:tab/>
-      </w:r>
-      <w:r>
-        <w:rPr>
-          <w:rFonts w:ascii="Arial Narrow" w:hAnsi="Arial Narrow"/>
-          <w:sz w:val="22"/>
-          <w:szCs w:val="22"/>
-          <w:lang w:val="sv-SE"/>
-        </w:rPr>
-        <w:t>${</w:t>
-      </w:r>
-      <w:r>
-        <w:rPr>
-          <w:rFonts w:ascii="Arial Narrow" w:hAnsi="Arial Narrow"/>
-          <w:sz w:val="22"/>
-          <w:szCs w:val="22"/>
-          <w:lang w:val="sv-SE"/>
-        </w:rPr>
-        <w:t>alamat</w:t>
-      </w:r>
-      <w:r>
-        <w:rPr>
-          <w:rFonts w:ascii="Arial Narrow" w:hAnsi="Arial Narrow"/>
-          <w:sz w:val="22"/>
-          <w:szCs w:val="22"/>
-          <w:lang w:val="sv-SE"/>
-        </w:rPr>
-        <w:t>}</w:t>
-      </w:r>
     </w:p>
     <w:p>
       <w:pPr>
@@ -2893,11 +3228,7 @@
           </mc:Choice>
           <mc:Fallback>
             <w:pict>
-              <v:shapetype w14:anchorId="7A322105" id="_x0000_t202" coordsize="21600,21600" o:spt="202" path="m,l,21600r21600,l21600,xe">
-                <v:stroke joinstyle="miter"/>
-                <v:path gradientshapeok="t" o:connecttype="rect"/>
-              </v:shapetype>
-              <v:shape id="Text Box 2" o:spid="_x0000_s1031" type="#_x0000_t202" style="position:absolute;left:0;text-align:left;margin-left:283.5pt;margin-top:11.85pt;width:203.65pt;height:147.75pt;z-index:251659264;visibility:visible;mso-wrap-style:square;mso-width-percent:0;mso-height-percent:0;mso-wrap-distance-left:9pt;mso-wrap-distance-top:0;mso-wrap-distance-right:9pt;mso-wrap-distance-bottom:0;mso-position-horizontal:absolute;mso-position-horizontal-relative:text;mso-position-vertical:absolute;mso-position-vertical-relative:text;mso-width-percent:0;mso-height-percent:0;mso-width-relative:page;mso-height-relative:page;v-text-anchor:top" o:gfxdata="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" filled="f" stroked="f">
+              <v:shape w14:anchorId="7A322105" id="Text Box 2" o:spid="_x0000_s1031" type="#_x0000_t202" style="position:absolute;left:0;text-align:left;margin-left:283.5pt;margin-top:11.85pt;width:203.65pt;height:147.75pt;z-index:251659264;visibility:visible;mso-wrap-style:square;mso-width-percent:0;mso-height-percent:0;mso-wrap-distance-left:9pt;mso-wrap-distance-top:0;mso-wrap-distance-right:9pt;mso-wrap-distance-bottom:0;mso-position-horizontal:absolute;mso-position-horizontal-relative:text;mso-position-vertical:absolute;mso-position-vertical-relative:text;mso-width-percent:0;mso-height-percent:0;mso-width-relative:page;mso-height-relative:page;v-text-anchor:top" o:gfxdata="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" filled="f" stroked="f">
                 <v:textbox inset="0,0,0,0">
                   <w:txbxContent>
                     <w:p>
@@ -3339,17 +3670,67 @@
           <w:sz w:val="22"/>
           <w:szCs w:val="22"/>
         </w:rPr>
-        <w:t>3. Kepala Disparporabud Kabupaten Nganjuk</w:t>
-      </w:r>
-    </w:p>
-    <w:p>
-      <w:pPr>
-        <w:rPr>
-          <w:rFonts w:ascii="Arial Narrow" w:hAnsi="Arial Narrow"/>
-          <w:sz w:val="22"/>
-          <w:szCs w:val="22"/>
-        </w:rPr>
-      </w:pPr>
+        <w:t xml:space="preserve">3. </w:t>
+      </w:r>
+      <w:r>
+        <w:rPr>
+          <w:rFonts w:ascii="Arial Narrow" w:hAnsi="Arial Narrow"/>
+          <w:sz w:val="22"/>
+          <w:szCs w:val="22"/>
+        </w:rPr>
+        <w:t>${}</w:t>
+      </w:r>
+    </w:p>
+    <w:p>
+      <w:pPr>
+        <w:rPr>
+          <w:rFonts w:ascii="Arial Narrow" w:hAnsi="Arial Narrow"/>
+          <w:sz w:val="22"/>
+          <w:szCs w:val="22"/>
+        </w:rPr>
+      </w:pPr>
+      <w:r>
+        <w:rPr>
+          <w:rFonts w:ascii="Arial Narrow" w:hAnsi="Arial Narrow"/>
+          <w:sz w:val="22"/>
+          <w:szCs w:val="22"/>
+        </w:rPr>
+        <w:t>4. ${}</w:t>
+      </w:r>
+    </w:p>
+    <w:p>
+      <w:pPr>
+        <w:rPr>
+          <w:rFonts w:ascii="Arial Narrow" w:hAnsi="Arial Narrow"/>
+          <w:sz w:val="22"/>
+          <w:szCs w:val="22"/>
+        </w:rPr>
+      </w:pPr>
+      <w:r>
+        <w:rPr>
+          <w:rFonts w:ascii="Arial Narrow" w:hAnsi="Arial Narrow"/>
+          <w:sz w:val="22"/>
+          <w:szCs w:val="22"/>
+        </w:rPr>
+        <w:t>5. ${}</w:t>
+      </w:r>
+    </w:p>
+    <w:p>
+      <w:pPr>
+        <w:rPr>
+          <w:rFonts w:ascii="Arial Narrow" w:hAnsi="Arial Narrow"/>
+          <w:sz w:val="22"/>
+          <w:szCs w:val="22"/>
+        </w:rPr>
+      </w:pPr>
+      <w:r>
+        <w:rPr>
+          <w:rFonts w:ascii="Arial Narrow" w:hAnsi="Arial Narrow"/>
+          <w:sz w:val="22"/>
+          <w:szCs w:val="22"/>
+        </w:rPr>
+        <w:t>6. ${}</w:t>
+      </w:r>
     </w:p>
     <w:p>
       <w:pPr>

</xml_diff>